<commit_message>
type(doc) : avancement sur les point 2
[1h][DONE]
prise de note sur la façon de faire un installer
</commit_message>
<xml_diff>
--- a/Doc/Documentation_MorganDussault_GitJournal.docx
+++ b/Doc/Documentation_MorganDussault_GitJournal.docx
@@ -3900,29 +3900,13 @@
     </w:p>
     <w:p>
       <w:r>
-        <w:t xml:space="preserve">L’application se base sur la date des </w:t>
-      </w:r>
-      <w:proofErr w:type="spellStart"/>
-      <w:r>
-        <w:t>commits</w:t>
-      </w:r>
-      <w:proofErr w:type="spellEnd"/>
-      <w:r>
-        <w:t>, la personne ayant effectué le commit, les métadonnées du commit. Les métadonnées comprennent le titre du commit et la description du commit</w:t>
+        <w:t>L’application se base sur la date des commits, la personne ayant effectué le commit, les métadonnées du commit. Les métadonnées comprennent le titre du commit et la description du commit</w:t>
       </w:r>
     </w:p>
     <w:p/>
     <w:p>
       <w:r>
-        <w:t xml:space="preserve">GitJournal va donc permettre de gagner beaucoup de temp car il permet de ne pas perdre de temp à remplir son journal de travail. De plus il permet d’exporter le JDT en </w:t>
-      </w:r>
-      <w:proofErr w:type="spellStart"/>
-      <w:r>
-        <w:t>pdf</w:t>
-      </w:r>
-      <w:proofErr w:type="spellEnd"/>
-      <w:r>
-        <w:t xml:space="preserve"> avec une belle mise en page et bien présentable.</w:t>
+        <w:t>GitJournal va donc permettre de gagner beaucoup de temp car il permet de ne pas perdre de temp à remplir son journal de travail. De plus il permet d’exporter le JDT en pdf avec une belle mise en page et bien présentable.</w:t>
       </w:r>
     </w:p>
     <w:p/>
@@ -4181,28 +4165,12 @@
     <w:p/>
     <w:p>
       <w:r>
-        <w:t xml:space="preserve">Ce produit doit permettre d’exporter un JDT en format PDF en se basant sur les </w:t>
-      </w:r>
-      <w:proofErr w:type="spellStart"/>
-      <w:r>
-        <w:t>commits</w:t>
-      </w:r>
-      <w:proofErr w:type="spellEnd"/>
-      <w:r>
-        <w:t xml:space="preserve"> dans une repository donné. </w:t>
-      </w:r>
-    </w:p>
-    <w:p>
-      <w:r>
-        <w:t xml:space="preserve">Il va également permettre à l’utilisateur de modifier les données des </w:t>
-      </w:r>
-      <w:proofErr w:type="spellStart"/>
-      <w:r>
-        <w:t>commits</w:t>
-      </w:r>
-      <w:proofErr w:type="spellEnd"/>
-      <w:r>
-        <w:t xml:space="preserve"> en supprimer et même en ajouter pour refléter au mieux le travail réalisé.</w:t>
+        <w:t xml:space="preserve">Ce produit doit permettre d’exporter un JDT en format PDF en se basant sur les commits dans une repository donné. </w:t>
+      </w:r>
+    </w:p>
+    <w:p>
+      <w:r>
+        <w:t>Il va également permettre à l’utilisateur de modifier les données des commits en supprimer et même en ajouter pour refléter au mieux le travail réalisé.</w:t>
       </w:r>
     </w:p>
     <w:p>
@@ -4387,30 +4355,29 @@
           <w:bCs/>
           <w:iCs/>
         </w:rPr>
-        <w:t xml:space="preserve"> je vais utiliser la méthode agile, elle permet une gestion plus flexible du temp et des tâches et permet grâce au sprint </w:t>
-      </w:r>
-      <w:proofErr w:type="spellStart"/>
+        <w:t xml:space="preserve"> je vais utiliser la méthode agile, elle permet une gestion plus flexible du temp et des tâches et permet grâce au sprint review et user stories validée par le CP de ne pas s’égarer.</w:t>
+      </w:r>
       <w:r>
         <w:rPr>
           <w:bCs/>
           <w:iCs/>
         </w:rPr>
-        <w:t>review</w:t>
-      </w:r>
-      <w:proofErr w:type="spellEnd"/>
-      <w:r>
+        <w:br/>
+      </w:r>
+    </w:p>
+    <w:p>
+      <w:pPr>
         <w:rPr>
           <w:bCs/>
           <w:iCs/>
         </w:rPr>
-        <w:t xml:space="preserve"> et user stories validée par le CP de ne pas s’égarer.</w:t>
-      </w:r>
+      </w:pPr>
       <w:r>
         <w:rPr>
           <w:bCs/>
           <w:iCs/>
         </w:rPr>
-        <w:br/>
+        <w:t>Il y aura au total 2 sprints durant ce projet, ils vont durer approximativement 2 semaines.</w:t>
       </w:r>
     </w:p>
     <w:p>
@@ -4425,54 +4392,7 @@
           <w:bCs/>
           <w:iCs/>
         </w:rPr>
-        <w:t>Il y aura au total 2 sprints durant ce projet, ils vont durer approximativement 2 semaines.</w:t>
-      </w:r>
-    </w:p>
-    <w:p>
-      <w:pPr>
-        <w:rPr>
-          <w:bCs/>
-          <w:iCs/>
-        </w:rPr>
-      </w:pPr>
-      <w:r>
-        <w:rPr>
-          <w:bCs/>
-          <w:iCs/>
-        </w:rPr>
-        <w:t xml:space="preserve">Lors de ses sprints, il y aura </w:t>
-      </w:r>
-      <w:proofErr w:type="gramStart"/>
-      <w:r>
-        <w:rPr>
-          <w:bCs/>
-          <w:iCs/>
-        </w:rPr>
-        <w:t>une sprint</w:t>
-      </w:r>
-      <w:proofErr w:type="gramEnd"/>
-      <w:r>
-        <w:rPr>
-          <w:bCs/>
-          <w:iCs/>
-        </w:rPr>
-        <w:t xml:space="preserve"> </w:t>
-      </w:r>
-      <w:proofErr w:type="spellStart"/>
-      <w:r>
-        <w:rPr>
-          <w:bCs/>
-          <w:iCs/>
-        </w:rPr>
-        <w:t>review</w:t>
-      </w:r>
-      <w:proofErr w:type="spellEnd"/>
-      <w:r>
-        <w:rPr>
-          <w:bCs/>
-          <w:iCs/>
-        </w:rPr>
-        <w:t xml:space="preserve"> avec le chef de projet pour faire un point sur la progression du projet.</w:t>
+        <w:t>Lors de ses sprints, il y aura une sprint review avec le chef de projet pour faire un point sur la progression du projet.</w:t>
       </w:r>
     </w:p>
     <w:p>
@@ -4525,29 +4445,7 @@
           <w:iCs/>
           <w:color w:val="FF0000"/>
         </w:rPr>
-        <w:t xml:space="preserve">Décrivez comment vous allez gérer votre projet. Quels sont les outils, les pratiques, les personnes impliquées, les </w:t>
-      </w:r>
-      <w:proofErr w:type="gramStart"/>
-      <w:r>
-        <w:rPr>
-          <w:b/>
-          <w:bCs/>
-          <w:i/>
-          <w:iCs/>
-          <w:color w:val="FF0000"/>
-        </w:rPr>
-        <w:t>rôles,…</w:t>
-      </w:r>
-      <w:proofErr w:type="gramEnd"/>
-      <w:r>
-        <w:rPr>
-          <w:b/>
-          <w:bCs/>
-          <w:i/>
-          <w:iCs/>
-          <w:color w:val="FF0000"/>
-        </w:rPr>
-        <w:t> ?</w:t>
+        <w:t>Décrivez comment vous allez gérer votre projet. Quels sont les outils, les pratiques, les personnes impliquées, les rôles,… ?</w:t>
       </w:r>
     </w:p>
     <w:p>
@@ -4777,20 +4675,8 @@
                 <w:szCs w:val="22"/>
                 <w:lang w:val="fr-CH" w:eastAsia="fr-CH"/>
               </w:rPr>
-              <w:t xml:space="preserve">Date Sprint </w:t>
+              <w:t>Date Sprint Review</w:t>
             </w:r>
-            <w:proofErr w:type="spellStart"/>
-            <w:r>
-              <w:rPr>
-                <w:rFonts w:ascii="Calibri" w:hAnsi="Calibri" w:cs="Calibri"/>
-                <w:color w:val="000000"/>
-                <w:sz w:val="22"/>
-                <w:szCs w:val="22"/>
-                <w:lang w:val="fr-CH" w:eastAsia="fr-CH"/>
-              </w:rPr>
-              <w:t>Review</w:t>
-            </w:r>
-            <w:proofErr w:type="spellEnd"/>
           </w:p>
         </w:tc>
       </w:tr>
@@ -4868,29 +4754,7 @@
                 <w:szCs w:val="22"/>
                 <w:lang w:val="fr-CH" w:eastAsia="fr-CH"/>
               </w:rPr>
-              <w:t xml:space="preserve">Donner son </w:t>
-            </w:r>
-            <w:proofErr w:type="spellStart"/>
-            <w:r>
-              <w:rPr>
-                <w:rFonts w:ascii="Calibri" w:hAnsi="Calibri" w:cs="Calibri"/>
-                <w:color w:val="000000"/>
-                <w:sz w:val="22"/>
-                <w:szCs w:val="22"/>
-                <w:lang w:val="fr-CH" w:eastAsia="fr-CH"/>
-              </w:rPr>
-              <w:t>Token</w:t>
-            </w:r>
-            <w:proofErr w:type="spellEnd"/>
-            <w:r>
-              <w:rPr>
-                <w:rFonts w:ascii="Calibri" w:hAnsi="Calibri" w:cs="Calibri"/>
-                <w:color w:val="000000"/>
-                <w:sz w:val="22"/>
-                <w:szCs w:val="22"/>
-                <w:lang w:val="fr-CH" w:eastAsia="fr-CH"/>
-              </w:rPr>
-              <w:t xml:space="preserve"> à l'app </w:t>
+              <w:t xml:space="preserve">Donner son Token à l'app </w:t>
             </w:r>
           </w:p>
         </w:tc>
@@ -5001,7 +4865,39 @@
                 <w:szCs w:val="22"/>
                 <w:lang w:val="fr-CH" w:eastAsia="fr-CH"/>
               </w:rPr>
-              <w:t xml:space="preserve">05.05 </w:t>
+              <w:t>05.05</w:t>
+            </w:r>
+          </w:p>
+          <w:p>
+            <w:pPr>
+              <w:jc w:val="center"/>
+              <w:rPr>
+                <w:rFonts w:ascii="Calibri" w:hAnsi="Calibri" w:cs="Calibri"/>
+                <w:color w:val="000000"/>
+                <w:sz w:val="22"/>
+                <w:szCs w:val="22"/>
+                <w:lang w:val="fr-CH" w:eastAsia="fr-CH"/>
+              </w:rPr>
+            </w:pPr>
+            <w:r>
+              <w:rPr>
+                <w:rFonts w:ascii="Calibri" w:hAnsi="Calibri" w:cs="Calibri"/>
+                <w:color w:val="000000"/>
+                <w:sz w:val="22"/>
+                <w:szCs w:val="22"/>
+                <w:lang w:val="fr-CH" w:eastAsia="fr-CH"/>
+              </w:rPr>
+              <w:t>Au</w:t>
+            </w:r>
+            <w:r>
+              <w:rPr>
+                <w:rFonts w:ascii="Calibri" w:hAnsi="Calibri" w:cs="Calibri"/>
+                <w:color w:val="000000"/>
+                <w:sz w:val="22"/>
+                <w:szCs w:val="22"/>
+                <w:lang w:val="fr-CH" w:eastAsia="fr-CH"/>
+              </w:rPr>
+              <w:t xml:space="preserve"> </w:t>
             </w:r>
             <w:r>
               <w:rPr>
@@ -5041,7 +4937,6 @@
                 <w:lang w:val="fr-CH" w:eastAsia="fr-CH"/>
               </w:rPr>
             </w:pPr>
-            <w:proofErr w:type="gramStart"/>
             <w:r>
               <w:rPr>
                 <w:rFonts w:ascii="Calibri" w:hAnsi="Calibri" w:cs="Calibri"/>
@@ -5050,9 +4945,8 @@
                 <w:szCs w:val="22"/>
                 <w:lang w:val="fr-CH" w:eastAsia="fr-CH"/>
               </w:rPr>
-              <w:t>vendredi</w:t>
+              <w:t>Vendredi</w:t>
             </w:r>
-            <w:proofErr w:type="gramEnd"/>
             <w:r>
               <w:rPr>
                 <w:rFonts w:ascii="Calibri" w:hAnsi="Calibri" w:cs="Calibri"/>
@@ -5336,29 +5230,7 @@
                 <w:szCs w:val="22"/>
                 <w:lang w:val="fr-CH" w:eastAsia="fr-CH"/>
               </w:rPr>
-              <w:t xml:space="preserve">Afficher mes </w:t>
-            </w:r>
-            <w:proofErr w:type="spellStart"/>
-            <w:r>
-              <w:rPr>
-                <w:rFonts w:ascii="Calibri" w:hAnsi="Calibri" w:cs="Calibri"/>
-                <w:color w:val="000000"/>
-                <w:sz w:val="22"/>
-                <w:szCs w:val="22"/>
-                <w:lang w:val="fr-CH" w:eastAsia="fr-CH"/>
-              </w:rPr>
-              <w:t>commits</w:t>
-            </w:r>
-            <w:proofErr w:type="spellEnd"/>
-            <w:r>
-              <w:rPr>
-                <w:rFonts w:ascii="Calibri" w:hAnsi="Calibri" w:cs="Calibri"/>
-                <w:color w:val="000000"/>
-                <w:sz w:val="22"/>
-                <w:szCs w:val="22"/>
-                <w:lang w:val="fr-CH" w:eastAsia="fr-CH"/>
-              </w:rPr>
-              <w:t xml:space="preserve"> sous forme de JDT</w:t>
+              <w:t>Afficher mes commits sous forme de JDT</w:t>
             </w:r>
           </w:p>
         </w:tc>
@@ -6013,7 +5885,39 @@
                 <w:szCs w:val="22"/>
                 <w:lang w:val="fr-CH" w:eastAsia="fr-CH"/>
               </w:rPr>
-              <w:t xml:space="preserve">05.05 </w:t>
+              <w:t>05.05</w:t>
+            </w:r>
+          </w:p>
+          <w:p>
+            <w:pPr>
+              <w:jc w:val="center"/>
+              <w:rPr>
+                <w:rFonts w:ascii="Calibri" w:hAnsi="Calibri" w:cs="Calibri"/>
+                <w:color w:val="000000"/>
+                <w:sz w:val="22"/>
+                <w:szCs w:val="22"/>
+                <w:lang w:val="fr-CH" w:eastAsia="fr-CH"/>
+              </w:rPr>
+            </w:pPr>
+            <w:r>
+              <w:rPr>
+                <w:rFonts w:ascii="Calibri" w:hAnsi="Calibri" w:cs="Calibri"/>
+                <w:color w:val="000000"/>
+                <w:sz w:val="22"/>
+                <w:szCs w:val="22"/>
+                <w:lang w:val="fr-CH" w:eastAsia="fr-CH"/>
+              </w:rPr>
+              <w:t>Au</w:t>
+            </w:r>
+            <w:r>
+              <w:rPr>
+                <w:rFonts w:ascii="Calibri" w:hAnsi="Calibri" w:cs="Calibri"/>
+                <w:color w:val="000000"/>
+                <w:sz w:val="22"/>
+                <w:szCs w:val="22"/>
+                <w:lang w:val="fr-CH" w:eastAsia="fr-CH"/>
+              </w:rPr>
+              <w:t xml:space="preserve"> </w:t>
             </w:r>
             <w:r>
               <w:rPr>
@@ -6053,7 +5957,6 @@
                 <w:lang w:val="fr-CH" w:eastAsia="fr-CH"/>
               </w:rPr>
             </w:pPr>
-            <w:proofErr w:type="gramStart"/>
             <w:r>
               <w:rPr>
                 <w:rFonts w:ascii="Calibri" w:hAnsi="Calibri" w:cs="Calibri"/>
@@ -6062,9 +5965,18 @@
                 <w:szCs w:val="22"/>
                 <w:lang w:val="fr-CH" w:eastAsia="fr-CH"/>
               </w:rPr>
-              <w:t>vendredi</w:t>
+              <w:t>V</w:t>
             </w:r>
-            <w:proofErr w:type="gramEnd"/>
+            <w:r>
+              <w:rPr>
+                <w:rFonts w:ascii="Calibri" w:hAnsi="Calibri" w:cs="Calibri"/>
+                <w:color w:val="000000"/>
+                <w:sz w:val="22"/>
+                <w:szCs w:val="22"/>
+                <w:lang w:val="fr-CH" w:eastAsia="fr-CH"/>
+              </w:rPr>
+              <w:t>endredi</w:t>
+            </w:r>
             <w:r>
               <w:rPr>
                 <w:rFonts w:ascii="Calibri" w:hAnsi="Calibri" w:cs="Calibri"/>
@@ -7308,7 +7220,6 @@
                 <w:lang w:val="fr-CH" w:eastAsia="fr-CH"/>
               </w:rPr>
             </w:pPr>
-            <w:proofErr w:type="gramStart"/>
             <w:r>
               <w:rPr>
                 <w:rFonts w:ascii="Calibri" w:hAnsi="Calibri" w:cs="Calibri"/>
@@ -7317,18 +7228,7 @@
                 <w:szCs w:val="22"/>
                 <w:lang w:val="fr-CH" w:eastAsia="fr-CH"/>
               </w:rPr>
-              <w:t>05:</w:t>
-            </w:r>
-            <w:proofErr w:type="gramEnd"/>
-            <w:r>
-              <w:rPr>
-                <w:rFonts w:ascii="Calibri" w:hAnsi="Calibri" w:cs="Calibri"/>
-                <w:color w:val="000000"/>
-                <w:sz w:val="22"/>
-                <w:szCs w:val="22"/>
-                <w:lang w:val="fr-CH" w:eastAsia="fr-CH"/>
-              </w:rPr>
-              <w:t>35</w:t>
+              <w:t>05:35</w:t>
             </w:r>
           </w:p>
         </w:tc>
@@ -7358,7 +7258,6 @@
                 <w:lang w:val="fr-CH" w:eastAsia="fr-CH"/>
               </w:rPr>
             </w:pPr>
-            <w:proofErr w:type="gramStart"/>
             <w:r>
               <w:rPr>
                 <w:rFonts w:ascii="Calibri" w:hAnsi="Calibri" w:cs="Calibri"/>
@@ -7367,18 +7266,7 @@
                 <w:szCs w:val="22"/>
                 <w:lang w:val="fr-CH" w:eastAsia="fr-CH"/>
               </w:rPr>
-              <w:t>05:</w:t>
-            </w:r>
-            <w:proofErr w:type="gramEnd"/>
-            <w:r>
-              <w:rPr>
-                <w:rFonts w:ascii="Calibri" w:hAnsi="Calibri" w:cs="Calibri"/>
-                <w:color w:val="000000"/>
-                <w:sz w:val="22"/>
-                <w:szCs w:val="22"/>
-                <w:lang w:val="fr-CH" w:eastAsia="fr-CH"/>
-              </w:rPr>
-              <w:t>35</w:t>
+              <w:t>05:35</w:t>
             </w:r>
           </w:p>
         </w:tc>
@@ -7408,7 +7296,6 @@
                 <w:lang w:val="fr-CH" w:eastAsia="fr-CH"/>
               </w:rPr>
             </w:pPr>
-            <w:proofErr w:type="gramStart"/>
             <w:r>
               <w:rPr>
                 <w:rFonts w:ascii="Calibri" w:hAnsi="Calibri" w:cs="Calibri"/>
@@ -7417,18 +7304,7 @@
                 <w:szCs w:val="22"/>
                 <w:lang w:val="fr-CH" w:eastAsia="fr-CH"/>
               </w:rPr>
-              <w:t>05:</w:t>
-            </w:r>
-            <w:proofErr w:type="gramEnd"/>
-            <w:r>
-              <w:rPr>
-                <w:rFonts w:ascii="Calibri" w:hAnsi="Calibri" w:cs="Calibri"/>
-                <w:color w:val="000000"/>
-                <w:sz w:val="22"/>
-                <w:szCs w:val="22"/>
-                <w:lang w:val="fr-CH" w:eastAsia="fr-CH"/>
-              </w:rPr>
-              <w:t>35</w:t>
+              <w:t>05:35</w:t>
             </w:r>
           </w:p>
         </w:tc>
@@ -7457,7 +7333,6 @@
                 <w:lang w:val="fr-CH" w:eastAsia="fr-CH"/>
               </w:rPr>
             </w:pPr>
-            <w:proofErr w:type="gramStart"/>
             <w:r>
               <w:rPr>
                 <w:rFonts w:ascii="Calibri" w:hAnsi="Calibri" w:cs="Calibri"/>
@@ -7466,18 +7341,7 @@
                 <w:szCs w:val="22"/>
                 <w:lang w:val="fr-CH" w:eastAsia="fr-CH"/>
               </w:rPr>
-              <w:t>03:</w:t>
-            </w:r>
-            <w:proofErr w:type="gramEnd"/>
-            <w:r>
-              <w:rPr>
-                <w:rFonts w:ascii="Calibri" w:hAnsi="Calibri" w:cs="Calibri"/>
-                <w:color w:val="000000"/>
-                <w:sz w:val="22"/>
-                <w:szCs w:val="22"/>
-                <w:lang w:val="fr-CH" w:eastAsia="fr-CH"/>
-              </w:rPr>
-              <w:t>10</w:t>
+              <w:t>03:10</w:t>
             </w:r>
           </w:p>
         </w:tc>
@@ -7543,7 +7407,6 @@
                 <w:lang w:val="fr-CH" w:eastAsia="fr-CH"/>
               </w:rPr>
             </w:pPr>
-            <w:proofErr w:type="gramStart"/>
             <w:r>
               <w:rPr>
                 <w:rFonts w:ascii="Calibri" w:hAnsi="Calibri" w:cs="Calibri"/>
@@ -7552,18 +7415,7 @@
                 <w:szCs w:val="22"/>
                 <w:lang w:val="fr-CH" w:eastAsia="fr-CH"/>
               </w:rPr>
-              <w:t>03:</w:t>
-            </w:r>
-            <w:proofErr w:type="gramEnd"/>
-            <w:r>
-              <w:rPr>
-                <w:rFonts w:ascii="Calibri" w:hAnsi="Calibri" w:cs="Calibri"/>
-                <w:color w:val="000000"/>
-                <w:sz w:val="22"/>
-                <w:szCs w:val="22"/>
-                <w:lang w:val="fr-CH" w:eastAsia="fr-CH"/>
-              </w:rPr>
-              <w:t>10</w:t>
+              <w:t>03:10</w:t>
             </w:r>
           </w:p>
         </w:tc>
@@ -7978,7 +7830,6 @@
                 <w:lang w:val="fr-CH" w:eastAsia="fr-CH"/>
               </w:rPr>
             </w:pPr>
-            <w:proofErr w:type="gramStart"/>
             <w:r>
               <w:rPr>
                 <w:rFonts w:ascii="Calibri" w:hAnsi="Calibri" w:cs="Calibri"/>
@@ -7987,18 +7838,7 @@
                 <w:szCs w:val="22"/>
                 <w:lang w:val="fr-CH" w:eastAsia="fr-CH"/>
               </w:rPr>
-              <w:t>07:</w:t>
-            </w:r>
-            <w:proofErr w:type="gramEnd"/>
-            <w:r>
-              <w:rPr>
-                <w:rFonts w:ascii="Calibri" w:hAnsi="Calibri" w:cs="Calibri"/>
-                <w:color w:val="000000"/>
-                <w:sz w:val="22"/>
-                <w:szCs w:val="22"/>
-                <w:lang w:val="fr-CH" w:eastAsia="fr-CH"/>
-              </w:rPr>
-              <w:t>15</w:t>
+              <w:t>07:15</w:t>
             </w:r>
           </w:p>
         </w:tc>
@@ -8028,7 +7868,6 @@
                 <w:lang w:val="fr-CH" w:eastAsia="fr-CH"/>
               </w:rPr>
             </w:pPr>
-            <w:proofErr w:type="gramStart"/>
             <w:r>
               <w:rPr>
                 <w:rFonts w:ascii="Calibri" w:hAnsi="Calibri" w:cs="Calibri"/>
@@ -8037,18 +7876,7 @@
                 <w:szCs w:val="22"/>
                 <w:lang w:val="fr-CH" w:eastAsia="fr-CH"/>
               </w:rPr>
-              <w:t>07:</w:t>
-            </w:r>
-            <w:proofErr w:type="gramEnd"/>
-            <w:r>
-              <w:rPr>
-                <w:rFonts w:ascii="Calibri" w:hAnsi="Calibri" w:cs="Calibri"/>
-                <w:color w:val="000000"/>
-                <w:sz w:val="22"/>
-                <w:szCs w:val="22"/>
-                <w:lang w:val="fr-CH" w:eastAsia="fr-CH"/>
-              </w:rPr>
-              <w:t>15</w:t>
+              <w:t>07:15</w:t>
             </w:r>
           </w:p>
         </w:tc>
@@ -8078,7 +7906,6 @@
                 <w:lang w:val="fr-CH" w:eastAsia="fr-CH"/>
               </w:rPr>
             </w:pPr>
-            <w:proofErr w:type="gramStart"/>
             <w:r>
               <w:rPr>
                 <w:rFonts w:ascii="Calibri" w:hAnsi="Calibri" w:cs="Calibri"/>
@@ -8087,18 +7914,7 @@
                 <w:szCs w:val="22"/>
                 <w:lang w:val="fr-CH" w:eastAsia="fr-CH"/>
               </w:rPr>
-              <w:t>07:</w:t>
-            </w:r>
-            <w:proofErr w:type="gramEnd"/>
-            <w:r>
-              <w:rPr>
-                <w:rFonts w:ascii="Calibri" w:hAnsi="Calibri" w:cs="Calibri"/>
-                <w:color w:val="000000"/>
-                <w:sz w:val="22"/>
-                <w:szCs w:val="22"/>
-                <w:lang w:val="fr-CH" w:eastAsia="fr-CH"/>
-              </w:rPr>
-              <w:t>15</w:t>
+              <w:t>07:15</w:t>
             </w:r>
           </w:p>
         </w:tc>
@@ -8128,7 +7944,6 @@
                 <w:lang w:val="fr-CH" w:eastAsia="fr-CH"/>
               </w:rPr>
             </w:pPr>
-            <w:proofErr w:type="gramStart"/>
             <w:r>
               <w:rPr>
                 <w:rFonts w:ascii="Calibri" w:hAnsi="Calibri" w:cs="Calibri"/>
@@ -8137,18 +7952,7 @@
                 <w:szCs w:val="22"/>
                 <w:lang w:val="fr-CH" w:eastAsia="fr-CH"/>
               </w:rPr>
-              <w:t>07:</w:t>
-            </w:r>
-            <w:proofErr w:type="gramEnd"/>
-            <w:r>
-              <w:rPr>
-                <w:rFonts w:ascii="Calibri" w:hAnsi="Calibri" w:cs="Calibri"/>
-                <w:color w:val="000000"/>
-                <w:sz w:val="22"/>
-                <w:szCs w:val="22"/>
-                <w:lang w:val="fr-CH" w:eastAsia="fr-CH"/>
-              </w:rPr>
-              <w:t>15</w:t>
+              <w:t>07:15</w:t>
             </w:r>
           </w:p>
         </w:tc>
@@ -8331,7 +8135,6 @@
                 <w:lang w:val="fr-CH" w:eastAsia="fr-CH"/>
               </w:rPr>
             </w:pPr>
-            <w:proofErr w:type="gramStart"/>
             <w:r>
               <w:rPr>
                 <w:rFonts w:ascii="Calibri" w:hAnsi="Calibri" w:cs="Calibri"/>
@@ -8340,18 +8143,7 @@
                 <w:szCs w:val="22"/>
                 <w:lang w:val="fr-CH" w:eastAsia="fr-CH"/>
               </w:rPr>
-              <w:t>03:</w:t>
-            </w:r>
-            <w:proofErr w:type="gramEnd"/>
-            <w:r>
-              <w:rPr>
-                <w:rFonts w:ascii="Calibri" w:hAnsi="Calibri" w:cs="Calibri"/>
-                <w:color w:val="000000"/>
-                <w:sz w:val="22"/>
-                <w:szCs w:val="22"/>
-                <w:lang w:val="fr-CH" w:eastAsia="fr-CH"/>
-              </w:rPr>
-              <w:t>10</w:t>
+              <w:t>03:10</w:t>
             </w:r>
           </w:p>
         </w:tc>
@@ -8417,7 +8209,6 @@
                 <w:lang w:val="fr-CH" w:eastAsia="fr-CH"/>
               </w:rPr>
             </w:pPr>
-            <w:proofErr w:type="gramStart"/>
             <w:r>
               <w:rPr>
                 <w:rFonts w:ascii="Calibri" w:hAnsi="Calibri" w:cs="Calibri"/>
@@ -8426,18 +8217,7 @@
                 <w:szCs w:val="22"/>
                 <w:lang w:val="fr-CH" w:eastAsia="fr-CH"/>
               </w:rPr>
-              <w:t>03:</w:t>
-            </w:r>
-            <w:proofErr w:type="gramEnd"/>
-            <w:r>
-              <w:rPr>
-                <w:rFonts w:ascii="Calibri" w:hAnsi="Calibri" w:cs="Calibri"/>
-                <w:color w:val="000000"/>
-                <w:sz w:val="22"/>
-                <w:szCs w:val="22"/>
-                <w:lang w:val="fr-CH" w:eastAsia="fr-CH"/>
-              </w:rPr>
-              <w:t>10</w:t>
+              <w:t>03:10</w:t>
             </w:r>
           </w:p>
         </w:tc>
@@ -8503,7 +8283,6 @@
                 <w:lang w:val="fr-CH" w:eastAsia="fr-CH"/>
               </w:rPr>
             </w:pPr>
-            <w:proofErr w:type="gramStart"/>
             <w:r>
               <w:rPr>
                 <w:rFonts w:ascii="Calibri" w:hAnsi="Calibri" w:cs="Calibri"/>
@@ -8512,18 +8291,7 @@
                 <w:szCs w:val="22"/>
                 <w:lang w:val="fr-CH" w:eastAsia="fr-CH"/>
               </w:rPr>
-              <w:t>03:</w:t>
-            </w:r>
-            <w:proofErr w:type="gramEnd"/>
-            <w:r>
-              <w:rPr>
-                <w:rFonts w:ascii="Calibri" w:hAnsi="Calibri" w:cs="Calibri"/>
-                <w:color w:val="000000"/>
-                <w:sz w:val="22"/>
-                <w:szCs w:val="22"/>
-                <w:lang w:val="fr-CH" w:eastAsia="fr-CH"/>
-              </w:rPr>
-              <w:t>10</w:t>
+              <w:t>03:10</w:t>
             </w:r>
           </w:p>
         </w:tc>
@@ -8670,7 +8438,6 @@
                 <w:lang w:val="fr-CH" w:eastAsia="fr-CH"/>
               </w:rPr>
             </w:pPr>
-            <w:proofErr w:type="gramStart"/>
             <w:r>
               <w:rPr>
                 <w:rFonts w:ascii="Calibri" w:hAnsi="Calibri" w:cs="Calibri"/>
@@ -8679,18 +8446,7 @@
                 <w:szCs w:val="22"/>
                 <w:lang w:val="fr-CH" w:eastAsia="fr-CH"/>
               </w:rPr>
-              <w:t>07:</w:t>
-            </w:r>
-            <w:proofErr w:type="gramEnd"/>
-            <w:r>
-              <w:rPr>
-                <w:rFonts w:ascii="Calibri" w:hAnsi="Calibri" w:cs="Calibri"/>
-                <w:color w:val="000000"/>
-                <w:sz w:val="22"/>
-                <w:szCs w:val="22"/>
-                <w:lang w:val="fr-CH" w:eastAsia="fr-CH"/>
-              </w:rPr>
-              <w:t>15</w:t>
+              <w:t>07:15</w:t>
             </w:r>
           </w:p>
         </w:tc>
@@ -8720,7 +8476,6 @@
                 <w:lang w:val="fr-CH" w:eastAsia="fr-CH"/>
               </w:rPr>
             </w:pPr>
-            <w:proofErr w:type="gramStart"/>
             <w:r>
               <w:rPr>
                 <w:rFonts w:ascii="Calibri" w:hAnsi="Calibri" w:cs="Calibri"/>
@@ -8729,18 +8484,7 @@
                 <w:szCs w:val="22"/>
                 <w:lang w:val="fr-CH" w:eastAsia="fr-CH"/>
               </w:rPr>
-              <w:t>07:</w:t>
-            </w:r>
-            <w:proofErr w:type="gramEnd"/>
-            <w:r>
-              <w:rPr>
-                <w:rFonts w:ascii="Calibri" w:hAnsi="Calibri" w:cs="Calibri"/>
-                <w:color w:val="000000"/>
-                <w:sz w:val="22"/>
-                <w:szCs w:val="22"/>
-                <w:lang w:val="fr-CH" w:eastAsia="fr-CH"/>
-              </w:rPr>
-              <w:t>15</w:t>
+              <w:t>07:15</w:t>
             </w:r>
           </w:p>
         </w:tc>
@@ -8770,7 +8514,6 @@
                 <w:lang w:val="fr-CH" w:eastAsia="fr-CH"/>
               </w:rPr>
             </w:pPr>
-            <w:proofErr w:type="gramStart"/>
             <w:r>
               <w:rPr>
                 <w:rFonts w:ascii="Calibri" w:hAnsi="Calibri" w:cs="Calibri"/>
@@ -8779,18 +8522,7 @@
                 <w:szCs w:val="22"/>
                 <w:lang w:val="fr-CH" w:eastAsia="fr-CH"/>
               </w:rPr>
-              <w:t>07:</w:t>
-            </w:r>
-            <w:proofErr w:type="gramEnd"/>
-            <w:r>
-              <w:rPr>
-                <w:rFonts w:ascii="Calibri" w:hAnsi="Calibri" w:cs="Calibri"/>
-                <w:color w:val="000000"/>
-                <w:sz w:val="22"/>
-                <w:szCs w:val="22"/>
-                <w:lang w:val="fr-CH" w:eastAsia="fr-CH"/>
-              </w:rPr>
-              <w:t>15</w:t>
+              <w:t>07:15</w:t>
             </w:r>
           </w:p>
         </w:tc>
@@ -8820,7 +8552,6 @@
                 <w:lang w:val="fr-CH" w:eastAsia="fr-CH"/>
               </w:rPr>
             </w:pPr>
-            <w:proofErr w:type="gramStart"/>
             <w:r>
               <w:rPr>
                 <w:rFonts w:ascii="Calibri" w:hAnsi="Calibri" w:cs="Calibri"/>
@@ -8829,18 +8560,7 @@
                 <w:szCs w:val="22"/>
                 <w:lang w:val="fr-CH" w:eastAsia="fr-CH"/>
               </w:rPr>
-              <w:t>07:</w:t>
-            </w:r>
-            <w:proofErr w:type="gramEnd"/>
-            <w:r>
-              <w:rPr>
-                <w:rFonts w:ascii="Calibri" w:hAnsi="Calibri" w:cs="Calibri"/>
-                <w:color w:val="000000"/>
-                <w:sz w:val="22"/>
-                <w:szCs w:val="22"/>
-                <w:lang w:val="fr-CH" w:eastAsia="fr-CH"/>
-              </w:rPr>
-              <w:t>15</w:t>
+              <w:t>07:15</w:t>
             </w:r>
           </w:p>
         </w:tc>
@@ -9008,48 +8728,72 @@
     </w:p>
     <w:p>
       <w:r>
-        <w:t xml:space="preserve">Il est fait pour être utilisé par un seul utilisateur à la fois. Comme l’application requiert un PAT pour se connecter à </w:t>
-      </w:r>
-      <w:proofErr w:type="spellStart"/>
-      <w:r>
-        <w:t>github</w:t>
-      </w:r>
-      <w:proofErr w:type="spellEnd"/>
-      <w:r>
-        <w:t xml:space="preserve">, un seul </w:t>
-      </w:r>
-      <w:proofErr w:type="spellStart"/>
-      <w:r>
-        <w:t>token</w:t>
-      </w:r>
-      <w:proofErr w:type="spellEnd"/>
-      <w:r>
-        <w:t xml:space="preserve"> peut être introduit à la fois ce qui rend l’application mono utilisateur.</w:t>
-      </w:r>
-    </w:p>
-    <w:p>
-      <w:r>
-        <w:t xml:space="preserve">Le système exploite les </w:t>
-      </w:r>
-      <w:proofErr w:type="spellStart"/>
-      <w:r>
-        <w:t>métadata</w:t>
-      </w:r>
-      <w:proofErr w:type="spellEnd"/>
-      <w:r>
-        <w:t xml:space="preserve"> des </w:t>
-      </w:r>
-      <w:proofErr w:type="spellStart"/>
-      <w:r>
-        <w:t>commits</w:t>
-      </w:r>
-      <w:proofErr w:type="spellEnd"/>
-      <w:r>
-        <w:t xml:space="preserve"> GitHub et prend en compte les modifications de l’utilisateur enregistrées dans un fichier gitj.</w:t>
-      </w:r>
-    </w:p>
-    <w:p/>
-    <w:p/>
+        <w:t>Il est fait pour être utilisé par un seul utilisateur à la fois. Comme l’application requiert un PAT pour se connecter à github, un seul token peut être introduit à la fois ce qui rend l’application mono utilisateur.</w:t>
+      </w:r>
+    </w:p>
+    <w:p>
+      <w:r>
+        <w:t>Le système exploite les métadata des commits GitHub et prend en compte les modifications de l’utilisateur enregistrées dans un fichier gitj.</w:t>
+      </w:r>
+    </w:p>
+    <w:p>
+      <w:pPr>
+        <w:jc w:val="center"/>
+      </w:pPr>
+      <w:r>
+        <w:rPr>
+          <w:noProof/>
+        </w:rPr>
+        <w:drawing>
+          <wp:inline distT="0" distB="0" distL="0" distR="0" wp14:anchorId="4F8A1E88" wp14:editId="7173073A">
+            <wp:extent cx="4658264" cy="4326633"/>
+            <wp:effectExtent l="0" t="0" r="9525" b="0"/>
+            <wp:docPr id="2" name="Image 2"/>
+            <wp:cNvGraphicFramePr>
+              <a:graphicFrameLocks xmlns:a="http://schemas.openxmlformats.org/drawingml/2006/main" noChangeAspect="1"/>
+            </wp:cNvGraphicFramePr>
+            <a:graphic xmlns:a="http://schemas.openxmlformats.org/drawingml/2006/main">
+              <a:graphicData uri="http://schemas.openxmlformats.org/drawingml/2006/picture">
+                <pic:pic xmlns:pic="http://schemas.openxmlformats.org/drawingml/2006/picture">
+                  <pic:nvPicPr>
+                    <pic:cNvPr id="0" name="Picture 1"/>
+                    <pic:cNvPicPr>
+                      <a:picLocks noChangeAspect="1" noChangeArrowheads="1"/>
+                    </pic:cNvPicPr>
+                  </pic:nvPicPr>
+                  <pic:blipFill>
+                    <a:blip r:embed="rId11">
+                      <a:extLst>
+                        <a:ext uri="{28A0092B-C50C-407E-A947-70E740481C1C}">
+                          <a14:useLocalDpi xmlns:a14="http://schemas.microsoft.com/office/drawing/2010/main" val="0"/>
+                        </a:ext>
+                      </a:extLst>
+                    </a:blip>
+                    <a:srcRect/>
+                    <a:stretch>
+                      <a:fillRect/>
+                    </a:stretch>
+                  </pic:blipFill>
+                  <pic:spPr bwMode="auto">
+                    <a:xfrm>
+                      <a:off x="0" y="0"/>
+                      <a:ext cx="4667246" cy="4334976"/>
+                    </a:xfrm>
+                    <a:prstGeom prst="rect">
+                      <a:avLst/>
+                    </a:prstGeom>
+                    <a:noFill/>
+                    <a:ln>
+                      <a:noFill/>
+                    </a:ln>
+                  </pic:spPr>
+                </pic:pic>
+              </a:graphicData>
+            </a:graphic>
+          </wp:inline>
+        </w:drawing>
+      </w:r>
+    </w:p>
     <w:p>
       <w:pPr>
         <w:rPr>
@@ -9331,6 +9075,7 @@
           <w:i w:val="0"/>
           <w:iCs/>
         </w:rPr>
+        <w:lastRenderedPageBreak/>
         <w:t>Contextes techniques</w:t>
       </w:r>
       <w:bookmarkEnd w:id="7"/>
@@ -9352,53 +9097,70 @@
     <w:p/>
     <w:p>
       <w:r>
-        <w:t xml:space="preserve">L’os est </w:t>
-      </w:r>
-      <w:proofErr w:type="spellStart"/>
-      <w:r>
-        <w:t>windows</w:t>
-      </w:r>
-      <w:proofErr w:type="spellEnd"/>
-      <w:r>
-        <w:t xml:space="preserve"> 10 ou 11. </w:t>
-      </w:r>
-    </w:p>
-    <w:p>
-      <w:r>
-        <w:t xml:space="preserve">GitJournal fait appel à l’API de </w:t>
-      </w:r>
-      <w:r>
-        <w:t>GitHub</w:t>
-      </w:r>
-      <w:r>
-        <w:t xml:space="preserve"> via PAT (</w:t>
-      </w:r>
-      <w:proofErr w:type="spellStart"/>
-      <w:r>
-        <w:t>Personal</w:t>
-      </w:r>
-      <w:proofErr w:type="spellEnd"/>
-      <w:r>
-        <w:t xml:space="preserve"> </w:t>
-      </w:r>
-      <w:proofErr w:type="spellStart"/>
-      <w:r>
-        <w:t>access</w:t>
-      </w:r>
-      <w:proofErr w:type="spellEnd"/>
-      <w:r>
-        <w:t xml:space="preserve"> </w:t>
-      </w:r>
-      <w:proofErr w:type="spellStart"/>
-      <w:r>
-        <w:t>token</w:t>
-      </w:r>
-      <w:proofErr w:type="spellEnd"/>
+        <w:t xml:space="preserve">Pour le contexte opérationnel, GitJournal est exécuté sur n’importe </w:t>
+      </w:r>
+      <w:r>
+        <w:t>quelle machine</w:t>
+      </w:r>
+      <w:r>
+        <w:t xml:space="preserve"> sous Windows 10 ou 11.  </w:t>
+      </w:r>
+    </w:p>
+    <w:p>
+      <w:r>
+        <w:t>Avec ou sans droits administrateurs.</w:t>
+      </w:r>
+    </w:p>
+    <w:p>
+      <w:r>
+        <w:t>Accès à internet et spécialement GitHub</w:t>
+      </w:r>
+      <w:r>
+        <w:t xml:space="preserve">, peu importe le lieu, si on </w:t>
+      </w:r>
+      <w:r>
+        <w:t>veut</w:t>
+      </w:r>
+      <w:r>
+        <w:t xml:space="preserve"> récupérer </w:t>
+      </w:r>
+      <w:r>
+        <w:t>des informations</w:t>
+      </w:r>
+      <w:r>
+        <w:t xml:space="preserve"> depuis GitHub, on va avoir besoin de connexion et qu</w:t>
+      </w:r>
+      <w:r>
+        <w:t>e</w:t>
+      </w:r>
+      <w:r>
+        <w:t xml:space="preserve"> GitHub soit accessible </w:t>
+      </w:r>
+      <w:r>
+        <w:t>pour afficher des informations de repository ou pour actualiser un fichier gitj. Pour ouvrir un fichier gitj, il faut juste l’application GitJournal.</w:t>
+      </w:r>
+    </w:p>
+    <w:p/>
+    <w:p>
+      <w:r>
+        <w:t>GitJournal fait appel à l’API de GitHub via PAT (</w:t>
+      </w:r>
+      <w:r>
+        <w:t>Personal access token</w:t>
+      </w:r>
       <w:r>
         <w:t>)</w:t>
       </w:r>
+      <w:r>
+        <w:t>.</w:t>
+      </w:r>
     </w:p>
     <w:p/>
+    <w:p>
+      <w:r>
+        <w:t>L’application utilise un installer (exe ou msi) pour installer l’application.</w:t>
+      </w:r>
+    </w:p>
     <w:p/>
     <w:p>
       <w:pPr>
@@ -9512,33 +9274,7 @@
           <w:color w:val="FF0000"/>
           <w:szCs w:val="14"/>
         </w:rPr>
-        <w:t>Quels sont les services et/ou applications tierces utilisées (</w:t>
-      </w:r>
-      <w:proofErr w:type="spellStart"/>
-      <w:proofErr w:type="gramStart"/>
-      <w:r>
-        <w:rPr>
-          <w:b/>
-          <w:bCs/>
-          <w:i/>
-          <w:iCs/>
-          <w:color w:val="FF0000"/>
-          <w:szCs w:val="14"/>
-        </w:rPr>
-        <w:t>p.ex</w:t>
-      </w:r>
-      <w:proofErr w:type="spellEnd"/>
-      <w:proofErr w:type="gramEnd"/>
-      <w:r>
-        <w:rPr>
-          <w:b/>
-          <w:bCs/>
-          <w:i/>
-          <w:iCs/>
-          <w:color w:val="FF0000"/>
-          <w:szCs w:val="14"/>
-        </w:rPr>
-        <w:t> : base de données) ?</w:t>
+        <w:t>Quels sont les services et/ou applications tierces utilisées (p.ex : base de données) ?</w:t>
       </w:r>
     </w:p>
     <w:p>
@@ -9731,6 +9467,153 @@
       <w:bookmarkEnd w:id="12"/>
       <w:bookmarkEnd w:id="13"/>
     </w:p>
+    <w:p/>
+    <w:p>
+      <w:r>
+        <w:t>L</w:t>
+      </w:r>
+      <w:r>
+        <w:t xml:space="preserve">es tests de validation </w:t>
+      </w:r>
+      <w:r>
+        <w:t>se passe</w:t>
+      </w:r>
+      <w:r>
+        <w:t>nt</w:t>
+      </w:r>
+      <w:r>
+        <w:t xml:space="preserve"> sur </w:t>
+      </w:r>
+      <w:r>
+        <w:rPr>
+          <w:u w:val="single"/>
+        </w:rPr>
+        <w:t>des</w:t>
+      </w:r>
+      <w:r>
+        <w:t xml:space="preserve"> PC</w:t>
+      </w:r>
+      <w:r>
+        <w:t xml:space="preserve"> </w:t>
+      </w:r>
+      <w:r>
+        <w:t>sous windows 10 (</w:t>
+      </w:r>
+      <w:r>
+        <w:t>22H2</w:t>
+      </w:r>
+      <w:r>
+        <w:t>)</w:t>
+      </w:r>
+      <w:r>
+        <w:t xml:space="preserve">, excepté </w:t>
+      </w:r>
+      <w:r>
+        <w:t>ils ne sont pas le</w:t>
+      </w:r>
+      <w:r>
+        <w:t xml:space="preserve"> poste où se passe le développement.</w:t>
+      </w:r>
+    </w:p>
+    <w:p>
+      <w:r>
+        <w:t>Les tests sont effectués sur au moins 2 postes.</w:t>
+      </w:r>
+    </w:p>
+    <w:p>
+      <w:r>
+        <w:t xml:space="preserve">Il n’y aura pas de droits administrateurs. </w:t>
+      </w:r>
+    </w:p>
+    <w:p>
+      <w:r>
+        <w:t>Accès à internet et spécialement GitHub.</w:t>
+      </w:r>
+    </w:p>
+    <w:p/>
+    <w:p>
+      <w:r>
+        <w:t>GitJournal fait appel à l’API de GitHub via PAT (</w:t>
+      </w:r>
+      <w:r>
+        <w:t>Personal access token</w:t>
+      </w:r>
+      <w:r>
+        <w:t>)</w:t>
+      </w:r>
+    </w:p>
+    <w:p/>
+    <w:p>
+      <w:r>
+        <w:t xml:space="preserve">Pour ces tests il faut un repository de quelqu’un qui a comme moi formater son repository </w:t>
+      </w:r>
+      <w:r>
+        <w:t>de façon</w:t>
+      </w:r>
+      <w:r>
+        <w:t xml:space="preserve"> que GitJournal soit capable d’utiliser les m</w:t>
+      </w:r>
+      <w:r>
+        <w:t>e</w:t>
+      </w:r>
+      <w:r>
+        <w:t>tadata pour créer un JDT complet.</w:t>
+      </w:r>
+      <w:r>
+        <w:t xml:space="preserve"> Cela importe peu à qui appartient le repository, il peu être le repo de GitJournal. Il faut juste que le PAT soit celui du propriétaire du repository.</w:t>
+      </w:r>
+    </w:p>
+    <w:p/>
+    <w:p>
+      <w:r>
+        <w:t>Le code est cloné depuis de repository GitHub.</w:t>
+      </w:r>
+    </w:p>
+    <w:p>
+      <w:r>
+        <w:t xml:space="preserve">Aucun fichier </w:t>
+      </w:r>
+      <w:r>
+        <w:t>en plus du code et du fichier de config de l’application (s</w:t>
+      </w:r>
+      <w:r>
+        <w:t xml:space="preserve">i </w:t>
+      </w:r>
+      <w:r>
+        <w:t>il y en a un) ne sont présents.</w:t>
+      </w:r>
+    </w:p>
+    <w:p>
+      <w:r>
+        <w:t xml:space="preserve">Le code est exécuté directement depuis </w:t>
+      </w:r>
+      <w:r>
+        <w:t>Visual Studio 2022</w:t>
+      </w:r>
+      <w:r>
+        <w:t xml:space="preserve">. </w:t>
+      </w:r>
+    </w:p>
+    <w:p/>
+    <w:p>
+      <w:r>
+        <w:t xml:space="preserve">Le </w:t>
+      </w:r>
+      <w:r>
+        <w:t>programme</w:t>
+      </w:r>
+      <w:r>
+        <w:t xml:space="preserve"> sera fait en .Net 8, il faudra donc que la machine </w:t>
+      </w:r>
+      <w:r>
+        <w:t>ait</w:t>
+      </w:r>
+      <w:r>
+        <w:t xml:space="preserve"> bien .Net 8 d’installé.</w:t>
+      </w:r>
+    </w:p>
+    <w:p/>
+    <w:p/>
     <w:p>
       <w:pPr>
         <w:rPr>
@@ -9774,7 +9657,6 @@
           <w:color w:val="FF0000"/>
           <w:szCs w:val="14"/>
         </w:rPr>
-        <w:lastRenderedPageBreak/>
         <w:t>Expliquer comment le produit sera déployé dans le contexte de production une fois validé.</w:t>
       </w:r>
     </w:p>
@@ -9812,6 +9694,105 @@
       <w:bookmarkEnd w:id="11"/>
       <w:bookmarkEnd w:id="14"/>
     </w:p>
+    <w:p/>
+    <w:p>
+      <w:r>
+        <w:t>Le développement se passe sur un PC sous windows 10 (</w:t>
+      </w:r>
+      <w:r>
+        <w:t>22H2</w:t>
+      </w:r>
+      <w:r>
+        <w:t>).</w:t>
+      </w:r>
+    </w:p>
+    <w:p>
+      <w:r>
+        <w:t xml:space="preserve">Il n’y aura pas de droits administrateurs. </w:t>
+      </w:r>
+    </w:p>
+    <w:p>
+      <w:r>
+        <w:t>Accès à internet et spécialement GitHub.</w:t>
+      </w:r>
+    </w:p>
+    <w:p/>
+    <w:p>
+      <w:r>
+        <w:t>GitJournal fait appel à l’API de GitHub via PAT (</w:t>
+      </w:r>
+      <w:r>
+        <w:t>Personal access token</w:t>
+      </w:r>
+      <w:r>
+        <w:t>)</w:t>
+      </w:r>
+    </w:p>
+    <w:p/>
+    <w:p>
+      <w:r>
+        <w:t>Pour les données, je vais utiliser le repository pour ce projet car j’ai fait en sorte de formater mes commits pour qu’ils soient utilisable par GitTools.</w:t>
+      </w:r>
+    </w:p>
+    <w:p>
+      <w:r>
+        <w:t xml:space="preserve">Liens vers le repository : </w:t>
+      </w:r>
+      <w:hyperlink r:id="rId12" w:history="1">
+        <w:r>
+          <w:rPr>
+            <w:rStyle w:val="Lienhypertexte"/>
+          </w:rPr>
+          <w:t>https://github.com/Morgan-DD/GitJournal</w:t>
+        </w:r>
+      </w:hyperlink>
+    </w:p>
+    <w:p/>
+    <w:p>
+      <w:r>
+        <w:t xml:space="preserve">Pour passer de l’environnement de développement à </w:t>
+      </w:r>
+      <w:r>
+        <w:t>l’environnement</w:t>
+      </w:r>
+      <w:r>
+        <w:t xml:space="preserve"> de validation, il n’y a pas grand-chose à faire excepté que le repository soit à jour.</w:t>
+      </w:r>
+    </w:p>
+    <w:p/>
+    <w:p>
+      <w:r>
+        <w:t xml:space="preserve">Le </w:t>
+      </w:r>
+      <w:r>
+        <w:t>développement</w:t>
+      </w:r>
+      <w:r>
+        <w:t xml:space="preserve"> se passera sur Visual Studio 2022</w:t>
+      </w:r>
+      <w:r>
+        <w:t>.</w:t>
+      </w:r>
+    </w:p>
+    <w:p/>
+    <w:p>
+      <w:r>
+        <w:t xml:space="preserve">Le </w:t>
+      </w:r>
+      <w:r>
+        <w:t>programme</w:t>
+      </w:r>
+      <w:r>
+        <w:t xml:space="preserve"> sera fait en .Net 8, il faudra donc que la machine </w:t>
+      </w:r>
+      <w:r>
+        <w:t>ait</w:t>
+      </w:r>
+      <w:r>
+        <w:t xml:space="preserve"> bien .Net 8 d’installé.</w:t>
+      </w:r>
+    </w:p>
+    <w:p/>
     <w:p>
       <w:pPr>
         <w:rPr>
@@ -10374,85 +10355,7 @@
           <w:szCs w:val="14"/>
           <w:lang w:eastAsia="fr-FR"/>
         </w:rPr>
-        <w:t xml:space="preserve"> (draw.io, </w:t>
-      </w:r>
-      <w:proofErr w:type="spellStart"/>
-      <w:r>
-        <w:rPr>
-          <w:rFonts w:ascii="Arial" w:hAnsi="Arial"/>
-          <w:i/>
-          <w:iCs/>
-          <w:color w:val="FF0000"/>
-          <w:sz w:val="24"/>
-          <w:szCs w:val="14"/>
-          <w:lang w:eastAsia="fr-FR"/>
-        </w:rPr>
-        <w:t>visio</w:t>
-      </w:r>
-      <w:proofErr w:type="spellEnd"/>
-      <w:r>
-        <w:rPr>
-          <w:rFonts w:ascii="Arial" w:hAnsi="Arial"/>
-          <w:i/>
-          <w:iCs/>
-          <w:color w:val="FF0000"/>
-          <w:sz w:val="24"/>
-          <w:szCs w:val="14"/>
-          <w:lang w:eastAsia="fr-FR"/>
-        </w:rPr>
-        <w:t xml:space="preserve">, </w:t>
-      </w:r>
-      <w:proofErr w:type="spellStart"/>
-      <w:r>
-        <w:rPr>
-          <w:rFonts w:ascii="Arial" w:hAnsi="Arial"/>
-          <w:i/>
-          <w:iCs/>
-          <w:color w:val="FF0000"/>
-          <w:sz w:val="24"/>
-          <w:szCs w:val="14"/>
-          <w:lang w:eastAsia="fr-FR"/>
-        </w:rPr>
-        <w:t>workbench</w:t>
-      </w:r>
-      <w:proofErr w:type="spellEnd"/>
-      <w:r>
-        <w:rPr>
-          <w:rFonts w:ascii="Arial" w:hAnsi="Arial"/>
-          <w:i/>
-          <w:iCs/>
-          <w:color w:val="FF0000"/>
-          <w:sz w:val="24"/>
-          <w:szCs w:val="14"/>
-          <w:lang w:eastAsia="fr-FR"/>
-        </w:rPr>
-        <w:t xml:space="preserve">, </w:t>
-      </w:r>
-      <w:proofErr w:type="spellStart"/>
-      <w:r>
-        <w:rPr>
-          <w:rFonts w:ascii="Arial" w:hAnsi="Arial"/>
-          <w:i/>
-          <w:iCs/>
-          <w:color w:val="FF0000"/>
-          <w:sz w:val="24"/>
-          <w:szCs w:val="14"/>
-          <w:lang w:eastAsia="fr-FR"/>
-        </w:rPr>
-        <w:t>figma</w:t>
-      </w:r>
-      <w:proofErr w:type="spellEnd"/>
-      <w:r>
-        <w:rPr>
-          <w:rFonts w:ascii="Arial" w:hAnsi="Arial"/>
-          <w:i/>
-          <w:iCs/>
-          <w:color w:val="FF0000"/>
-          <w:sz w:val="24"/>
-          <w:szCs w:val="14"/>
-          <w:lang w:eastAsia="fr-FR"/>
-        </w:rPr>
-        <w:t>, …)</w:t>
+        <w:t xml:space="preserve"> (draw.io, visio, workbench, figma, …)</w:t>
       </w:r>
       <w:r>
         <w:rPr>
@@ -10573,31 +10476,7 @@
           <w:szCs w:val="24"/>
           <w:lang w:eastAsia="fr-FR"/>
         </w:rPr>
-        <w:t xml:space="preserve">, story </w:t>
-      </w:r>
-      <w:proofErr w:type="spellStart"/>
-      <w:r>
-        <w:rPr>
-          <w:rFonts w:ascii="Arial" w:hAnsi="Arial"/>
-          <w:i/>
-          <w:iCs/>
-          <w:sz w:val="24"/>
-          <w:szCs w:val="24"/>
-          <w:lang w:eastAsia="fr-FR"/>
-        </w:rPr>
-        <w:t>board</w:t>
-      </w:r>
-      <w:proofErr w:type="spellEnd"/>
-      <w:r>
-        <w:rPr>
-          <w:rFonts w:ascii="Arial" w:hAnsi="Arial"/>
-          <w:i/>
-          <w:iCs/>
-          <w:sz w:val="24"/>
-          <w:szCs w:val="24"/>
-          <w:lang w:eastAsia="fr-FR"/>
-        </w:rPr>
-        <w:t xml:space="preserve"> préliminaire, …</w:t>
+        <w:t>, story board préliminaire, …</w:t>
       </w:r>
     </w:p>
     <w:p>
@@ -10918,21 +10797,41 @@
           <w:color w:val="FF0000"/>
           <w:szCs w:val="14"/>
         </w:rPr>
-        <w:t xml:space="preserve"> : Story + tests d’acceptance (avec </w:t>
-      </w:r>
-      <w:proofErr w:type="spellStart"/>
-      <w:r>
+        <w:t> : Story + tests d’acceptance (avec IceTools) + maquettes</w:t>
+      </w:r>
+    </w:p>
+    <w:p>
+      <w:pPr>
+        <w:pStyle w:val="Titre2"/>
+        <w:rPr>
+          <w:i w:val="0"/>
+          <w:iCs/>
+        </w:rPr>
+      </w:pPr>
+      <w:bookmarkStart w:id="18" w:name="_Toc197328177"/>
+      <w:r>
+        <w:rPr>
+          <w:i w:val="0"/>
+          <w:iCs/>
+        </w:rPr>
+        <w:t>Stratégie de test</w:t>
+      </w:r>
+      <w:bookmarkEnd w:id="17"/>
+      <w:bookmarkEnd w:id="18"/>
+    </w:p>
+    <w:p/>
+    <w:p>
+      <w:pPr>
+        <w:pStyle w:val="En-tte"/>
+        <w:ind w:firstLine="360"/>
         <w:rPr>
           <w:b/>
           <w:bCs/>
           <w:i/>
           <w:iCs/>
           <w:color w:val="FF0000"/>
-          <w:szCs w:val="14"/>
-        </w:rPr>
-        <w:t>IceTools</w:t>
-      </w:r>
-      <w:proofErr w:type="spellEnd"/>
+        </w:rPr>
+      </w:pPr>
       <w:r>
         <w:rPr>
           <w:b/>
@@ -10940,53 +10839,19 @@
           <w:i/>
           <w:iCs/>
           <w:color w:val="FF0000"/>
-          <w:szCs w:val="14"/>
-        </w:rPr>
-        <w:t>) + maquettes</w:t>
-      </w:r>
-    </w:p>
-    <w:p>
-      <w:pPr>
-        <w:pStyle w:val="Titre2"/>
-        <w:rPr>
-          <w:i w:val="0"/>
-          <w:iCs/>
-        </w:rPr>
-      </w:pPr>
-      <w:bookmarkStart w:id="18" w:name="_Toc197328177"/>
-      <w:r>
-        <w:rPr>
-          <w:i w:val="0"/>
-          <w:iCs/>
-        </w:rPr>
-        <w:t>Stratégie de test</w:t>
-      </w:r>
-      <w:bookmarkEnd w:id="17"/>
-      <w:bookmarkEnd w:id="18"/>
-    </w:p>
-    <w:p/>
+        </w:rPr>
+        <w:t>En faisant référence au contexte de validation précédemment décrit,</w:t>
+      </w:r>
+    </w:p>
     <w:p>
       <w:pPr>
         <w:pStyle w:val="En-tte"/>
         <w:ind w:firstLine="360"/>
         <w:rPr>
-          <w:b/>
-          <w:bCs/>
-          <w:i/>
-          <w:iCs/>
-          <w:color w:val="FF0000"/>
-        </w:rPr>
-      </w:pPr>
-      <w:r>
-        <w:rPr>
-          <w:b/>
-          <w:bCs/>
-          <w:i/>
-          <w:iCs/>
-          <w:color w:val="FF0000"/>
-        </w:rPr>
-        <w:t>En faisant référence au contexte de validation précédemment décrit,</w:t>
-      </w:r>
+          <w:i/>
+          <w:iCs/>
+        </w:rPr>
+      </w:pPr>
     </w:p>
     <w:p>
       <w:pPr>
@@ -10997,22 +10862,11 @@
           <w:iCs/>
         </w:rPr>
       </w:pPr>
-    </w:p>
-    <w:p>
-      <w:pPr>
-        <w:pStyle w:val="En-tte"/>
-        <w:ind w:firstLine="360"/>
-        <w:rPr>
-          <w:i/>
-          <w:iCs/>
-        </w:rPr>
-      </w:pPr>
-      <w:r>
-        <w:rPr>
-          <w:i/>
-          <w:iCs/>
-        </w:rPr>
-        <w:lastRenderedPageBreak/>
+      <w:r>
+        <w:rPr>
+          <w:i/>
+          <w:iCs/>
+        </w:rPr>
         <w:t xml:space="preserve">Décrire la stratégie globale de </w:t>
       </w:r>
       <w:r>
@@ -11058,7 +10912,6 @@
           <w:szCs w:val="14"/>
         </w:rPr>
       </w:pPr>
-      <w:proofErr w:type="gramStart"/>
       <w:r>
         <w:rPr>
           <w:i/>
@@ -11073,16 +10926,7 @@
           <w:iCs/>
           <w:szCs w:val="14"/>
         </w:rPr>
-        <w:t>ypes</w:t>
-      </w:r>
-      <w:proofErr w:type="gramEnd"/>
-      <w:r>
-        <w:rPr>
-          <w:i/>
-          <w:iCs/>
-          <w:szCs w:val="14"/>
-        </w:rPr>
-        <w:t xml:space="preserve"> de des tests et ordre dans lequel ils seront effectués.</w:t>
+        <w:t>ypes de des tests et ordre dans lequel ils seront effectués.</w:t>
       </w:r>
     </w:p>
     <w:p>
@@ -11103,7 +10947,6 @@
           <w:szCs w:val="14"/>
         </w:rPr>
       </w:pPr>
-      <w:proofErr w:type="gramStart"/>
       <w:r>
         <w:rPr>
           <w:i/>
@@ -11120,17 +10963,7 @@
           <w:strike/>
           <w:szCs w:val="14"/>
         </w:rPr>
-        <w:t>es</w:t>
-      </w:r>
-      <w:proofErr w:type="gramEnd"/>
-      <w:r>
-        <w:rPr>
-          <w:i/>
-          <w:iCs/>
-          <w:strike/>
-          <w:szCs w:val="14"/>
-        </w:rPr>
-        <w:t xml:space="preserve"> moyens à mettre en œuvre</w:t>
+        <w:t>es moyens à mettre en œuvre</w:t>
       </w:r>
       <w:r>
         <w:rPr>
@@ -11159,7 +10992,6 @@
           <w:szCs w:val="14"/>
         </w:rPr>
       </w:pPr>
-      <w:proofErr w:type="gramStart"/>
       <w:r>
         <w:rPr>
           <w:i/>
@@ -11174,16 +11006,7 @@
           <w:iCs/>
           <w:szCs w:val="14"/>
         </w:rPr>
-        <w:t>ouverture</w:t>
-      </w:r>
-      <w:proofErr w:type="gramEnd"/>
-      <w:r>
-        <w:rPr>
-          <w:i/>
-          <w:iCs/>
-          <w:szCs w:val="14"/>
-        </w:rPr>
-        <w:t xml:space="preserve"> des tests (tests exhaustifs ou non, si non, pourquoi ?)</w:t>
+        <w:t>ouverture des tests (tests exhaustifs ou non, si non, pourquoi ?)</w:t>
       </w:r>
       <w:r>
         <w:rPr>
@@ -11211,7 +11034,6 @@
           <w:szCs w:val="14"/>
         </w:rPr>
       </w:pPr>
-      <w:proofErr w:type="gramStart"/>
       <w:r>
         <w:rPr>
           <w:i/>
@@ -11226,16 +11048,7 @@
           <w:iCs/>
           <w:szCs w:val="14"/>
         </w:rPr>
-        <w:t>onnées</w:t>
-      </w:r>
-      <w:proofErr w:type="gramEnd"/>
-      <w:r>
-        <w:rPr>
-          <w:i/>
-          <w:iCs/>
-          <w:szCs w:val="14"/>
-        </w:rPr>
-        <w:t xml:space="preserve"> de test à prévoir (données réelles ?)</w:t>
+        <w:t>onnées de test à prévoir (données réelles ?)</w:t>
       </w:r>
       <w:r>
         <w:rPr>
@@ -11282,23 +11095,13 @@
           <w:szCs w:val="14"/>
         </w:rPr>
       </w:pPr>
-      <w:proofErr w:type="gramStart"/>
       <w:r>
         <w:rPr>
           <w:i/>
           <w:iCs/>
           <w:szCs w:val="14"/>
         </w:rPr>
-        <w:t>les</w:t>
-      </w:r>
-      <w:proofErr w:type="gramEnd"/>
-      <w:r>
-        <w:rPr>
-          <w:i/>
-          <w:iCs/>
-          <w:szCs w:val="14"/>
-        </w:rPr>
-        <w:t xml:space="preserve"> testeurs extérieurs éventuels.</w:t>
+        <w:t>les testeurs extérieurs éventuels.</w:t>
       </w:r>
     </w:p>
     <w:p>
@@ -11385,23 +11188,21 @@
           <w:sz w:val="24"/>
         </w:rPr>
       </w:pPr>
-      <w:proofErr w:type="gramStart"/>
       <w:r>
         <w:rPr>
           <w:rFonts w:ascii="Arial" w:hAnsi="Arial" w:cs="Arial"/>
           <w:i/>
           <w:sz w:val="24"/>
         </w:rPr>
-        <w:t>risques</w:t>
-      </w:r>
-      <w:proofErr w:type="gramEnd"/>
+        <w:t xml:space="preserve">risques techniques (complexité, </w:t>
+      </w:r>
       <w:r>
         <w:rPr>
           <w:rFonts w:ascii="Arial" w:hAnsi="Arial" w:cs="Arial"/>
           <w:i/>
           <w:sz w:val="24"/>
         </w:rPr>
-        <w:t xml:space="preserve"> techniques (complexité, </w:t>
+        <w:t>matériel critique</w:t>
       </w:r>
       <w:r>
         <w:rPr>
@@ -11409,7 +11210,7 @@
           <w:i/>
           <w:sz w:val="24"/>
         </w:rPr>
-        <w:t>matériel critique</w:t>
+        <w:t xml:space="preserve">, </w:t>
       </w:r>
       <w:r>
         <w:rPr>
@@ -11417,25 +11218,7 @@
           <w:i/>
           <w:sz w:val="24"/>
         </w:rPr>
-        <w:t xml:space="preserve">, </w:t>
-      </w:r>
-      <w:proofErr w:type="spellStart"/>
-      <w:r>
-        <w:rPr>
-          <w:rFonts w:ascii="Arial" w:hAnsi="Arial" w:cs="Arial"/>
-          <w:i/>
-          <w:sz w:val="24"/>
-        </w:rPr>
-        <w:t>disponibilté</w:t>
-      </w:r>
-      <w:proofErr w:type="spellEnd"/>
-      <w:r>
-        <w:rPr>
-          <w:rFonts w:ascii="Arial" w:hAnsi="Arial" w:cs="Arial"/>
-          <w:i/>
-          <w:sz w:val="24"/>
-        </w:rPr>
-        <w:t xml:space="preserve"> de systèmes externes, </w:t>
+        <w:t xml:space="preserve">disponibilté de systèmes externes, </w:t>
       </w:r>
       <w:r>
         <w:rPr>
@@ -11497,25 +11280,7 @@
           <w:i/>
           <w:sz w:val="24"/>
         </w:rPr>
-        <w:t xml:space="preserve">Décrire aussi quelles solutions </w:t>
-      </w:r>
-      <w:proofErr w:type="gramStart"/>
-      <w:r>
-        <w:rPr>
-          <w:rFonts w:ascii="Arial" w:hAnsi="Arial" w:cs="Arial"/>
-          <w:i/>
-          <w:sz w:val="24"/>
-        </w:rPr>
-        <w:t>ont</w:t>
-      </w:r>
-      <w:proofErr w:type="gramEnd"/>
-      <w:r>
-        <w:rPr>
-          <w:rFonts w:ascii="Arial" w:hAnsi="Arial" w:cs="Arial"/>
-          <w:i/>
-          <w:sz w:val="24"/>
-        </w:rPr>
-        <w:t xml:space="preserve"> été appliquées pour réduire les risques (priorités, formation, actions, …)</w:t>
+        <w:t>Décrire aussi quelles solutions ont été appliquées pour réduire les risques (priorités, formation, actions, …)</w:t>
       </w:r>
       <w:r>
         <w:rPr>
@@ -11590,6 +11355,7 @@
           <w:i w:val="0"/>
           <w:iCs/>
         </w:rPr>
+        <w:lastRenderedPageBreak/>
         <w:t>Planification</w:t>
       </w:r>
       <w:bookmarkEnd w:id="22"/>
@@ -11666,7 +11432,6 @@
           <w:lang w:eastAsia="fr-FR"/>
         </w:rPr>
       </w:pPr>
-      <w:proofErr w:type="gramStart"/>
       <w:r>
         <w:rPr>
           <w:rFonts w:ascii="Arial" w:hAnsi="Arial"/>
@@ -11677,20 +11442,7 @@
           <w:szCs w:val="14"/>
           <w:lang w:eastAsia="fr-FR"/>
         </w:rPr>
-        <w:t>planning</w:t>
-      </w:r>
-      <w:proofErr w:type="gramEnd"/>
-      <w:r>
-        <w:rPr>
-          <w:rFonts w:ascii="Arial" w:hAnsi="Arial"/>
-          <w:i/>
-          <w:iCs/>
-          <w:strike/>
-          <w:sz w:val="24"/>
-          <w:szCs w:val="14"/>
-          <w:lang w:eastAsia="fr-FR"/>
-        </w:rPr>
-        <w:t xml:space="preserve"> indiquant les dates de début et de fin du projet ainsi que le découpage connu des diverses phases. </w:t>
+        <w:t xml:space="preserve">planning indiquant les dates de début et de fin du projet ainsi que le découpage connu des diverses phases. </w:t>
       </w:r>
     </w:p>
     <w:p>
@@ -11710,7 +11462,6 @@
           <w:lang w:eastAsia="fr-FR"/>
         </w:rPr>
       </w:pPr>
-      <w:proofErr w:type="gramStart"/>
       <w:r>
         <w:rPr>
           <w:rFonts w:ascii="Arial" w:hAnsi="Arial"/>
@@ -11721,20 +11472,7 @@
           <w:szCs w:val="14"/>
           <w:lang w:eastAsia="fr-FR"/>
         </w:rPr>
-        <w:t>partage</w:t>
-      </w:r>
-      <w:proofErr w:type="gramEnd"/>
-      <w:r>
-        <w:rPr>
-          <w:rFonts w:ascii="Arial" w:hAnsi="Arial"/>
-          <w:i/>
-          <w:iCs/>
-          <w:strike/>
-          <w:sz w:val="24"/>
-          <w:szCs w:val="14"/>
-          <w:lang w:eastAsia="fr-FR"/>
-        </w:rPr>
-        <w:t xml:space="preserve"> des tâches en cas de travail à plusieurs.</w:t>
+        <w:t>partage des tâches en cas de travail à plusieurs.</w:t>
       </w:r>
     </w:p>
     <w:p>
@@ -11845,37 +11583,7 @@
           <w:szCs w:val="14"/>
           <w:lang w:eastAsia="fr-FR"/>
         </w:rPr>
-        <w:t xml:space="preserve">Cette section n’est présente que si la planification initiale a dû être revue </w:t>
-      </w:r>
-      <w:proofErr w:type="gramStart"/>
-      <w:r>
-        <w:rPr>
-          <w:rFonts w:ascii="Arial" w:hAnsi="Arial"/>
-          <w:b/>
-          <w:bCs/>
-          <w:i/>
-          <w:iCs/>
-          <w:color w:val="FF0000"/>
-          <w:sz w:val="24"/>
-          <w:szCs w:val="14"/>
-          <w:lang w:eastAsia="fr-FR"/>
-        </w:rPr>
-        <w:t>suite à</w:t>
-      </w:r>
-      <w:proofErr w:type="gramEnd"/>
-      <w:r>
-        <w:rPr>
-          <w:rFonts w:ascii="Arial" w:hAnsi="Arial"/>
-          <w:b/>
-          <w:bCs/>
-          <w:i/>
-          <w:iCs/>
-          <w:color w:val="FF0000"/>
-          <w:sz w:val="24"/>
-          <w:szCs w:val="14"/>
-          <w:lang w:eastAsia="fr-FR"/>
-        </w:rPr>
-        <w:t xml:space="preserve"> l’analyse</w:t>
+        <w:t>Cette section n’est présente que si la planification initiale a dû être revue suite à l’analyse</w:t>
       </w:r>
     </w:p>
     <w:p>
@@ -12103,7 +11811,6 @@
           <w:iCs/>
           <w:color w:val="FF0000"/>
         </w:rPr>
-        <w:lastRenderedPageBreak/>
         <w:t>Il s’agit d’explications techniques sur le fonctionnement du système. Les explications sont appuyées par des diagrammes, ou de très brefs éléments de code.</w:t>
       </w:r>
     </w:p>
@@ -12186,27 +11893,7 @@
           <w:iCs/>
           <w:color w:val="FF0000"/>
         </w:rPr>
-        <w:t xml:space="preserve">Au moment de générer le formulaire, le script </w:t>
-      </w:r>
-      <w:proofErr w:type="spellStart"/>
-      <w:r>
-        <w:rPr>
-          <w:b/>
-          <w:i/>
-          <w:iCs/>
-          <w:color w:val="FF0000"/>
-        </w:rPr>
-        <w:t>php</w:t>
-      </w:r>
-      <w:proofErr w:type="spellEnd"/>
-      <w:r>
-        <w:rPr>
-          <w:b/>
-          <w:i/>
-          <w:iCs/>
-          <w:color w:val="FF0000"/>
-        </w:rPr>
-        <w:t> :</w:t>
+        <w:t>Au moment de générer le formulaire, le script php :</w:t>
       </w:r>
     </w:p>
     <w:p>
@@ -12278,39 +11965,8 @@
           <w:iCs/>
           <w:color w:val="FF0000"/>
         </w:rPr>
-        <w:t xml:space="preserve">Ajoute un input nommé « CSRF » de type </w:t>
-      </w:r>
-      <w:proofErr w:type="spellStart"/>
-      <w:r>
-        <w:rPr>
-          <w:b/>
-          <w:i/>
-          <w:iCs/>
-          <w:color w:val="FF0000"/>
-        </w:rPr>
-        <w:t>hidden</w:t>
-      </w:r>
-      <w:proofErr w:type="spellEnd"/>
-      <w:r>
-        <w:rPr>
-          <w:b/>
-          <w:i/>
-          <w:iCs/>
-          <w:color w:val="FF0000"/>
-        </w:rPr>
-        <w:t xml:space="preserve"> dans le </w:t>
-      </w:r>
-      <w:proofErr w:type="spellStart"/>
-      <w:r>
-        <w:rPr>
-          <w:b/>
-          <w:i/>
-          <w:iCs/>
-          <w:color w:val="FF0000"/>
-        </w:rPr>
-        <w:t>form</w:t>
-      </w:r>
-      <w:proofErr w:type="spellEnd"/>
+        <w:t>Ajoute un input nommé « CSRF » de type hidden dans le form</w:t>
+      </w:r>
     </w:p>
     <w:p>
       <w:pPr>
@@ -12333,19 +11989,8 @@
           <w:iCs/>
           <w:color w:val="FF0000"/>
         </w:rPr>
-        <w:t xml:space="preserve">A la réception du POST du </w:t>
-      </w:r>
-      <w:proofErr w:type="spellStart"/>
-      <w:r>
-        <w:rPr>
-          <w:b/>
-          <w:i/>
-          <w:iCs/>
-          <w:color w:val="FF0000"/>
-        </w:rPr>
-        <w:t>fromulaire</w:t>
-      </w:r>
-      <w:proofErr w:type="spellEnd"/>
+        <w:t>A la réception du POST du fromulaire</w:t>
+      </w:r>
     </w:p>
     <w:p>
       <w:pPr>
@@ -12466,6 +12111,7 @@
           <w:iCs/>
           <w:color w:val="FF0000"/>
         </w:rPr>
+        <w:lastRenderedPageBreak/>
         <w:t>…</w:t>
       </w:r>
       <w:bookmarkEnd w:id="29"/>
@@ -12673,7 +12319,6 @@
         </w:rPr>
         <w:t xml:space="preserve">Sprint </w:t>
       </w:r>
-      <w:proofErr w:type="spellStart"/>
       <w:r>
         <w:rPr>
           <w:b/>
@@ -12684,7 +12329,6 @@
         </w:rPr>
         <w:t>retrospective</w:t>
       </w:r>
-      <w:proofErr w:type="spellEnd"/>
     </w:p>
     <w:p>
       <w:pPr>
@@ -12819,17 +12463,8 @@
           <w:i/>
           <w:strike/>
         </w:rPr>
-        <w:t xml:space="preserve">Pour chaque partie testée de votre projet, il faut </w:t>
-      </w:r>
-      <w:proofErr w:type="gramStart"/>
-      <w:r>
-        <w:rPr>
-          <w:i/>
-          <w:strike/>
-        </w:rPr>
-        <w:t>décrire:</w:t>
-      </w:r>
-      <w:proofErr w:type="gramEnd"/>
+        <w:t>Pour chaque partie testée de votre projet, il faut décrire:</w:t>
+      </w:r>
     </w:p>
     <w:p>
       <w:pPr>
@@ -12853,21 +12488,12 @@
           <w:strike/>
         </w:rPr>
       </w:pPr>
-      <w:proofErr w:type="gramStart"/>
       <w:r>
         <w:rPr>
           <w:i/>
           <w:strike/>
         </w:rPr>
-        <w:t>les</w:t>
-      </w:r>
-      <w:proofErr w:type="gramEnd"/>
-      <w:r>
-        <w:rPr>
-          <w:i/>
-          <w:strike/>
-        </w:rPr>
-        <w:t xml:space="preserve"> conditions exactes de chaque test</w:t>
+        <w:t>les conditions exactes de chaque test</w:t>
       </w:r>
     </w:p>
     <w:p>
@@ -12881,21 +12507,12 @@
           <w:strike/>
         </w:rPr>
       </w:pPr>
-      <w:proofErr w:type="gramStart"/>
       <w:r>
         <w:rPr>
           <w:i/>
           <w:strike/>
         </w:rPr>
-        <w:t>les</w:t>
-      </w:r>
-      <w:proofErr w:type="gramEnd"/>
-      <w:r>
-        <w:rPr>
-          <w:i/>
-          <w:strike/>
-        </w:rPr>
-        <w:t xml:space="preserve"> preuves de test (papier ou fichier)</w:t>
+        <w:t>les preuves de test (papier ou fichier)</w:t>
       </w:r>
     </w:p>
     <w:p>
@@ -12909,21 +12526,12 @@
           <w:strike/>
         </w:rPr>
       </w:pPr>
-      <w:proofErr w:type="gramStart"/>
       <w:r>
         <w:rPr>
           <w:i/>
           <w:strike/>
         </w:rPr>
-        <w:t>tests</w:t>
-      </w:r>
-      <w:proofErr w:type="gramEnd"/>
-      <w:r>
-        <w:rPr>
-          <w:i/>
-          <w:strike/>
-        </w:rPr>
-        <w:t xml:space="preserve"> sans preuve: fournir au moins une description </w:t>
+        <w:t xml:space="preserve">tests sans preuve: fournir au moins une description </w:t>
       </w:r>
     </w:p>
     <w:p>
@@ -12957,7 +12565,6 @@
           <w:iCs/>
           <w:color w:val="FF0000"/>
         </w:rPr>
-        <w:lastRenderedPageBreak/>
         <w:t>Faire la synthèse de tous les tests d’acceptance effectués tout au long du projet</w:t>
       </w:r>
     </w:p>
@@ -13178,7 +12785,7 @@
         </w:rPr>
         <w:t xml:space="preserve">Reporter la </w:t>
       </w:r>
-      <w:hyperlink r:id="rId11" w:anchor=":~:text=La%20dette%20technique%20survient%20quand,de%20plus%20en%20plus%20fr%C3%A9quents.">
+      <w:hyperlink r:id="rId13" w:anchor=":~:text=La%20dette%20technique%20survient%20quand,de%20plus%20en%20plus%20fr%C3%A9quents.">
         <w:r>
           <w:rPr>
             <w:rStyle w:val="Lienhypertexte"/>
@@ -13255,6 +12862,7 @@
           <w:iCs/>
           <w:color w:val="FF0000"/>
         </w:rPr>
+        <w:lastRenderedPageBreak/>
         <w:t>Comment avez-vous utilisé l’IA dans votre projet.</w:t>
       </w:r>
     </w:p>
@@ -13384,21 +12992,12 @@
           <w:i/>
         </w:rPr>
       </w:pPr>
-      <w:proofErr w:type="gramStart"/>
       <w:r>
         <w:rPr>
           <w:rFonts w:cs="Arial"/>
           <w:i/>
         </w:rPr>
-        <w:t>le</w:t>
-      </w:r>
-      <w:proofErr w:type="gramEnd"/>
-      <w:r>
-        <w:rPr>
-          <w:rFonts w:cs="Arial"/>
-          <w:i/>
-        </w:rPr>
-        <w:t xml:space="preserve"> rapport de projet</w:t>
+        <w:t>le rapport de projet</w:t>
       </w:r>
     </w:p>
     <w:p>
@@ -13412,21 +13011,12 @@
           <w:i/>
         </w:rPr>
       </w:pPr>
-      <w:proofErr w:type="gramStart"/>
       <w:r>
         <w:rPr>
           <w:rFonts w:cs="Arial"/>
           <w:i/>
         </w:rPr>
-        <w:t>le</w:t>
-      </w:r>
-      <w:proofErr w:type="gramEnd"/>
-      <w:r>
-        <w:rPr>
-          <w:rFonts w:cs="Arial"/>
-          <w:i/>
-        </w:rPr>
-        <w:t xml:space="preserve"> manuel d'Installation (en annexe)</w:t>
+        <w:t>le manuel d'Installation (en annexe)</w:t>
       </w:r>
     </w:p>
     <w:p>
@@ -13440,21 +13030,12 @@
           <w:i/>
         </w:rPr>
       </w:pPr>
-      <w:proofErr w:type="gramStart"/>
       <w:r>
         <w:rPr>
           <w:rFonts w:cs="Arial"/>
           <w:i/>
         </w:rPr>
-        <w:t>le</w:t>
-      </w:r>
-      <w:proofErr w:type="gramEnd"/>
-      <w:r>
-        <w:rPr>
-          <w:rFonts w:cs="Arial"/>
-          <w:i/>
-        </w:rPr>
-        <w:t xml:space="preserve"> manuel d'Utilisation avec des exemples graphiques (en annexe)</w:t>
+        <w:t>le manuel d'Utilisation avec des exemples graphiques (en annexe)</w:t>
       </w:r>
     </w:p>
     <w:p>
@@ -13468,21 +13049,12 @@
           <w:i/>
         </w:rPr>
       </w:pPr>
-      <w:proofErr w:type="gramStart"/>
       <w:r>
         <w:rPr>
           <w:rFonts w:cs="Arial"/>
           <w:i/>
         </w:rPr>
-        <w:t>autres</w:t>
-      </w:r>
-      <w:proofErr w:type="gramEnd"/>
-      <w:r>
-        <w:rPr>
-          <w:rFonts w:cs="Arial"/>
-          <w:i/>
-        </w:rPr>
-        <w:t>…</w:t>
+        <w:t>autres…</w:t>
       </w:r>
     </w:p>
     <w:p>
@@ -14178,8 +13750,8 @@
       </w:pPr>
     </w:p>
     <w:sectPr>
-      <w:headerReference w:type="default" r:id="rId12"/>
-      <w:footerReference w:type="default" r:id="rId13"/>
+      <w:headerReference w:type="default" r:id="rId14"/>
+      <w:footerReference w:type="default" r:id="rId15"/>
       <w:pgSz w:w="11906" w:h="16838" w:code="9"/>
       <w:pgMar w:top="1418" w:right="1418" w:bottom="1418" w:left="1418" w:header="720" w:footer="720" w:gutter="0"/>
       <w:cols w:space="720"/>
@@ -14221,21 +13793,12 @@
         <w:szCs w:val="16"/>
       </w:rPr>
     </w:pPr>
-    <w:proofErr w:type="gramStart"/>
     <w:r>
       <w:rPr>
         <w:sz w:val="16"/>
         <w:szCs w:val="16"/>
       </w:rPr>
-      <w:t>i</w:t>
-    </w:r>
-    <w:proofErr w:type="gramEnd"/>
-    <w:r>
-      <w:rPr>
-        <w:sz w:val="16"/>
-        <w:szCs w:val="16"/>
-      </w:rPr>
-      <w:t>-CQ VD Octobre 2010</w:t>
+      <w:t>i-CQ VD Octobre 2010</w:t>
     </w:r>
     <w:r>
       <w:rPr>
@@ -14297,23 +13860,7 @@
         <w:sz w:val="16"/>
         <w:szCs w:val="16"/>
       </w:rPr>
-      <w:t xml:space="preserve">Dernière </w:t>
-    </w:r>
-    <w:proofErr w:type="spellStart"/>
-    <w:r>
-      <w:rPr>
-        <w:sz w:val="16"/>
-        <w:szCs w:val="16"/>
-      </w:rPr>
-      <w:t>modif</w:t>
-    </w:r>
-    <w:proofErr w:type="spellEnd"/>
-    <w:r>
-      <w:rPr>
-        <w:sz w:val="16"/>
-        <w:szCs w:val="16"/>
-      </w:rPr>
-      <w:t> : 02.12.2010</w:t>
+      <w:t>Dernière modif : 02.12.2010</w:t>
     </w:r>
     <w:r>
       <w:rPr>

</xml_diff>